<commit_message>
Add presentation and edit documentaion
</commit_message>
<xml_diff>
--- a/Documentation/CoDDERS documentaion.docx
+++ b/Documentation/CoDDERS documentaion.docx
@@ -20,7 +20,6 @@
         </w:rPr>
         <w:t xml:space="preserve">Team </w:t>
       </w:r>
-      <w:proofErr w:type="spellStart"/>
       <w:r>
         <w:rPr>
           <w:rFonts w:ascii="Arial" w:hAnsi="Arial" w:cs="Arial"/>
@@ -29,7 +28,6 @@
         </w:rPr>
         <w:t>CoDDers</w:t>
       </w:r>
-      <w:proofErr w:type="spellEnd"/>
     </w:p>
     <w:p/>
     <w:p/>
@@ -621,10 +619,10 @@
           <w:tcPr>
             <w:tcW w:w="2033" w:type="dxa"/>
             <w:tcBorders>
-              <w:top w:val="single" w:sz="12" w:space="0" w:color="5B9BD5" w:themeColor="accent5"/>
-              <w:left w:val="single" w:sz="12" w:space="0" w:color="5B9BD5" w:themeColor="accent5"/>
+              <w:top w:val="single" w:sz="12" w:space="0" w:color="4472C4" w:themeColor="accent5"/>
+              <w:left w:val="single" w:sz="12" w:space="0" w:color="4472C4" w:themeColor="accent5"/>
             </w:tcBorders>
-            <w:shd w:val="clear" w:color="auto" w:fill="1F3864" w:themeFill="accent1" w:themeFillShade="80"/>
+            <w:shd w:val="clear" w:color="auto" w:fill="1F4E79" w:themeFill="accent1" w:themeFillShade="80"/>
             <w:vAlign w:val="center"/>
           </w:tcPr>
           <w:p>
@@ -637,9 +635,9 @@
           <w:tcPr>
             <w:tcW w:w="2033" w:type="dxa"/>
             <w:tcBorders>
-              <w:top w:val="single" w:sz="12" w:space="0" w:color="5B9BD5" w:themeColor="accent5"/>
+              <w:top w:val="single" w:sz="12" w:space="0" w:color="4472C4" w:themeColor="accent5"/>
             </w:tcBorders>
-            <w:shd w:val="clear" w:color="auto" w:fill="1F3864" w:themeFill="accent1" w:themeFillShade="80"/>
+            <w:shd w:val="clear" w:color="auto" w:fill="1F4E79" w:themeFill="accent1" w:themeFillShade="80"/>
             <w:vAlign w:val="center"/>
           </w:tcPr>
           <w:p>
@@ -655,37 +653,27 @@
           <w:tcPr>
             <w:tcW w:w="2033" w:type="dxa"/>
             <w:tcBorders>
-              <w:top w:val="single" w:sz="12" w:space="0" w:color="5B9BD5" w:themeColor="accent5"/>
+              <w:top w:val="single" w:sz="12" w:space="0" w:color="4472C4" w:themeColor="accent5"/>
             </w:tcBorders>
-            <w:shd w:val="clear" w:color="auto" w:fill="1F3864" w:themeFill="accent1" w:themeFillShade="80"/>
+            <w:shd w:val="clear" w:color="auto" w:fill="1F4E79" w:themeFill="accent1" w:themeFillShade="80"/>
             <w:vAlign w:val="center"/>
           </w:tcPr>
           <w:p>
             <w:pPr>
               <w:jc w:val="center"/>
             </w:pPr>
-            <w:proofErr w:type="spellStart"/>
-            <w:r>
-              <w:t>Kristiqn</w:t>
-            </w:r>
-            <w:proofErr w:type="spellEnd"/>
-            <w:r>
-              <w:t xml:space="preserve"> </w:t>
-            </w:r>
-            <w:proofErr w:type="spellStart"/>
-            <w:r>
-              <w:t>Kostadinov</w:t>
-            </w:r>
-            <w:proofErr w:type="spellEnd"/>
+            <w:r>
+              <w:t>Kristiqn Kostadinov</w:t>
+            </w:r>
           </w:p>
         </w:tc>
         <w:tc>
           <w:tcPr>
             <w:tcW w:w="2033" w:type="dxa"/>
             <w:tcBorders>
-              <w:top w:val="single" w:sz="12" w:space="0" w:color="5B9BD5" w:themeColor="accent5"/>
+              <w:top w:val="single" w:sz="12" w:space="0" w:color="4472C4" w:themeColor="accent5"/>
             </w:tcBorders>
-            <w:shd w:val="clear" w:color="auto" w:fill="1F3864" w:themeFill="accent1" w:themeFillShade="80"/>
+            <w:shd w:val="clear" w:color="auto" w:fill="1F4E79" w:themeFill="accent1" w:themeFillShade="80"/>
             <w:vAlign w:val="center"/>
           </w:tcPr>
           <w:p>
@@ -693,23 +681,18 @@
               <w:jc w:val="center"/>
             </w:pPr>
             <w:r>
-              <w:t xml:space="preserve">Valentin </w:t>
-            </w:r>
-            <w:proofErr w:type="spellStart"/>
-            <w:r>
-              <w:t>Pendashev</w:t>
-            </w:r>
-            <w:proofErr w:type="spellEnd"/>
+              <w:t>Valentin Pendashev</w:t>
+            </w:r>
           </w:p>
         </w:tc>
         <w:tc>
           <w:tcPr>
             <w:tcW w:w="2033" w:type="dxa"/>
             <w:tcBorders>
-              <w:top w:val="single" w:sz="12" w:space="0" w:color="5B9BD5" w:themeColor="accent5"/>
-              <w:right w:val="single" w:sz="12" w:space="0" w:color="5B9BD5" w:themeColor="accent5"/>
+              <w:top w:val="single" w:sz="12" w:space="0" w:color="4472C4" w:themeColor="accent5"/>
+              <w:right w:val="single" w:sz="12" w:space="0" w:color="4472C4" w:themeColor="accent5"/>
             </w:tcBorders>
-            <w:shd w:val="clear" w:color="auto" w:fill="1F3864" w:themeFill="accent1" w:themeFillShade="80"/>
+            <w:shd w:val="clear" w:color="auto" w:fill="1F4E79" w:themeFill="accent1" w:themeFillShade="80"/>
             <w:vAlign w:val="center"/>
           </w:tcPr>
           <w:p>
@@ -717,13 +700,8 @@
               <w:jc w:val="center"/>
             </w:pPr>
             <w:r>
-              <w:t xml:space="preserve">Sergei </w:t>
-            </w:r>
-            <w:proofErr w:type="spellStart"/>
-            <w:r>
-              <w:t>Alekseevich</w:t>
-            </w:r>
-            <w:proofErr w:type="spellEnd"/>
+              <w:t>Sergei Alekseevich</w:t>
+            </w:r>
           </w:p>
         </w:tc>
       </w:tr>
@@ -735,9 +713,9 @@
           <w:tcPr>
             <w:tcW w:w="2033" w:type="dxa"/>
             <w:tcBorders>
-              <w:left w:val="single" w:sz="12" w:space="0" w:color="5B9BD5" w:themeColor="accent5"/>
+              <w:left w:val="single" w:sz="12" w:space="0" w:color="4472C4" w:themeColor="accent5"/>
             </w:tcBorders>
-            <w:shd w:val="clear" w:color="auto" w:fill="8EAADB" w:themeFill="accent1" w:themeFillTint="99"/>
+            <w:shd w:val="clear" w:color="auto" w:fill="9CC2E5" w:themeFill="accent1" w:themeFillTint="99"/>
             <w:vAlign w:val="center"/>
           </w:tcPr>
           <w:p>
@@ -752,7 +730,7 @@
         <w:tc>
           <w:tcPr>
             <w:tcW w:w="2033" w:type="dxa"/>
-            <w:shd w:val="clear" w:color="auto" w:fill="8EAADB" w:themeFill="accent1" w:themeFillTint="99"/>
+            <w:shd w:val="clear" w:color="auto" w:fill="9CC2E5" w:themeFill="accent1" w:themeFillTint="99"/>
             <w:vAlign w:val="center"/>
           </w:tcPr>
           <w:p>
@@ -767,7 +745,7 @@
         <w:tc>
           <w:tcPr>
             <w:tcW w:w="2033" w:type="dxa"/>
-            <w:shd w:val="clear" w:color="auto" w:fill="8EAADB" w:themeFill="accent1" w:themeFillTint="99"/>
+            <w:shd w:val="clear" w:color="auto" w:fill="9CC2E5" w:themeFill="accent1" w:themeFillTint="99"/>
             <w:vAlign w:val="center"/>
           </w:tcPr>
           <w:p>
@@ -782,7 +760,7 @@
         <w:tc>
           <w:tcPr>
             <w:tcW w:w="2033" w:type="dxa"/>
-            <w:shd w:val="clear" w:color="auto" w:fill="8EAADB" w:themeFill="accent1" w:themeFillTint="99"/>
+            <w:shd w:val="clear" w:color="auto" w:fill="9CC2E5" w:themeFill="accent1" w:themeFillTint="99"/>
             <w:vAlign w:val="center"/>
           </w:tcPr>
           <w:p>
@@ -798,9 +776,9 @@
           <w:tcPr>
             <w:tcW w:w="2033" w:type="dxa"/>
             <w:tcBorders>
-              <w:right w:val="single" w:sz="12" w:space="0" w:color="5B9BD5" w:themeColor="accent5"/>
+              <w:right w:val="single" w:sz="12" w:space="0" w:color="4472C4" w:themeColor="accent5"/>
             </w:tcBorders>
-            <w:shd w:val="clear" w:color="auto" w:fill="8EAADB" w:themeFill="accent1" w:themeFillTint="99"/>
+            <w:shd w:val="clear" w:color="auto" w:fill="9CC2E5" w:themeFill="accent1" w:themeFillTint="99"/>
             <w:vAlign w:val="center"/>
           </w:tcPr>
           <w:p>
@@ -821,8 +799,8 @@
           <w:tcPr>
             <w:tcW w:w="2033" w:type="dxa"/>
             <w:tcBorders>
-              <w:left w:val="single" w:sz="12" w:space="0" w:color="5B9BD5" w:themeColor="accent5"/>
-              <w:bottom w:val="single" w:sz="12" w:space="0" w:color="5B9BD5" w:themeColor="accent5"/>
+              <w:left w:val="single" w:sz="12" w:space="0" w:color="4472C4" w:themeColor="accent5"/>
+              <w:bottom w:val="single" w:sz="12" w:space="0" w:color="4472C4" w:themeColor="accent5"/>
             </w:tcBorders>
             <w:vAlign w:val="center"/>
           </w:tcPr>
@@ -839,7 +817,7 @@
           <w:tcPr>
             <w:tcW w:w="2033" w:type="dxa"/>
             <w:tcBorders>
-              <w:bottom w:val="single" w:sz="12" w:space="0" w:color="5B9BD5" w:themeColor="accent5"/>
+              <w:bottom w:val="single" w:sz="12" w:space="0" w:color="4472C4" w:themeColor="accent5"/>
             </w:tcBorders>
             <w:vAlign w:val="center"/>
           </w:tcPr>
@@ -856,7 +834,7 @@
           <w:tcPr>
             <w:tcW w:w="2033" w:type="dxa"/>
             <w:tcBorders>
-              <w:bottom w:val="single" w:sz="12" w:space="0" w:color="5B9BD5" w:themeColor="accent5"/>
+              <w:bottom w:val="single" w:sz="12" w:space="0" w:color="4472C4" w:themeColor="accent5"/>
             </w:tcBorders>
             <w:vAlign w:val="center"/>
           </w:tcPr>
@@ -873,7 +851,7 @@
           <w:tcPr>
             <w:tcW w:w="2033" w:type="dxa"/>
             <w:tcBorders>
-              <w:bottom w:val="single" w:sz="12" w:space="0" w:color="5B9BD5" w:themeColor="accent5"/>
+              <w:bottom w:val="single" w:sz="12" w:space="0" w:color="4472C4" w:themeColor="accent5"/>
             </w:tcBorders>
             <w:vAlign w:val="center"/>
           </w:tcPr>
@@ -890,8 +868,8 @@
           <w:tcPr>
             <w:tcW w:w="2033" w:type="dxa"/>
             <w:tcBorders>
-              <w:bottom w:val="single" w:sz="12" w:space="0" w:color="5B9BD5" w:themeColor="accent5"/>
-              <w:right w:val="single" w:sz="12" w:space="0" w:color="5B9BD5" w:themeColor="accent5"/>
+              <w:bottom w:val="single" w:sz="12" w:space="0" w:color="4472C4" w:themeColor="accent5"/>
+              <w:right w:val="single" w:sz="12" w:space="0" w:color="4472C4" w:themeColor="accent5"/>
             </w:tcBorders>
             <w:vAlign w:val="center"/>
           </w:tcPr>
@@ -1066,8 +1044,6 @@
         </w:rPr>
         <w:t>Analyzed the potential of our team.</w:t>
       </w:r>
-      <w:bookmarkStart w:id="3" w:name="_GoBack"/>
-      <w:bookmarkEnd w:id="3"/>
     </w:p>
     <w:p>
       <w:pPr>
@@ -1111,7 +1087,7 @@
           <w:szCs w:val="28"/>
         </w:rPr>
       </w:pPr>
-      <w:bookmarkStart w:id="4" w:name="_Toc150719906"/>
+      <w:bookmarkStart w:id="3" w:name="_Toc150719906"/>
       <w:r>
         <w:rPr>
           <w:rFonts w:ascii="Arial" w:hAnsi="Arial" w:cs="Arial"/>
@@ -1120,7 +1096,7 @@
         </w:rPr>
         <w:t>Communication</w:t>
       </w:r>
-      <w:bookmarkEnd w:id="4"/>
+      <w:bookmarkEnd w:id="3"/>
     </w:p>
     <w:p/>
     <w:p>
@@ -1174,7 +1150,7 @@
           <w:szCs w:val="28"/>
         </w:rPr>
       </w:pPr>
-      <w:bookmarkStart w:id="5" w:name="_Toc150719907"/>
+      <w:bookmarkStart w:id="4" w:name="_Toc150719907"/>
       <w:r>
         <w:rPr>
           <w:rFonts w:ascii="Arial" w:hAnsi="Arial" w:cs="Arial"/>
@@ -1184,7 +1160,7 @@
         <w:lastRenderedPageBreak/>
         <w:t>Software we used</w:t>
       </w:r>
-      <w:bookmarkEnd w:id="5"/>
+      <w:bookmarkEnd w:id="4"/>
     </w:p>
     <w:p>
       <w:r>
@@ -1194,7 +1170,7 @@
           <w:szCs w:val="32"/>
         </w:rPr>
         <w:drawing>
-          <wp:anchor distT="0" distB="0" distL="114300" distR="114300" simplePos="0" relativeHeight="251660288" behindDoc="1" locked="0" layoutInCell="1" allowOverlap="1" wp14:anchorId="7225A7C7" wp14:editId="4D50AAB9">
+          <wp:anchor distT="0" distB="0" distL="114300" distR="114300" simplePos="0" relativeHeight="251659264" behindDoc="1" locked="0" layoutInCell="1" allowOverlap="1" wp14:anchorId="682B8E2B" wp14:editId="69F9E701">
             <wp:simplePos x="0" y="0"/>
             <wp:positionH relativeFrom="margin">
               <wp:align>center</wp:align>
@@ -1242,11 +1218,11 @@
                     <pic:cNvPicPr/>
                   </pic:nvPicPr>
                   <pic:blipFill>
-                    <a:blip r:embed="rId8" cstate="print">
+                    <a:blip r:embed="rId5" cstate="print">
                       <a:extLst>
                         <a:ext uri="{BEBA8EAE-BF5A-486C-A8C5-ECC9F3942E4B}">
                           <a14:imgProps xmlns:a14="http://schemas.microsoft.com/office/drawing/2010/main">
-                            <a14:imgLayer r:embed="rId9">
+                            <a14:imgLayer r:embed="rId6">
                               <a14:imgEffect>
                                 <a14:backgroundRemoval t="10000" b="90000" l="10000" r="90000">
                                   <a14:foregroundMark x1="73800" y1="23200" x2="73800" y2="23200"/>
@@ -1302,7 +1278,7 @@
           <w:szCs w:val="28"/>
         </w:rPr>
         <w:drawing>
-          <wp:anchor distT="0" distB="0" distL="114300" distR="114300" simplePos="0" relativeHeight="251662336" behindDoc="0" locked="0" layoutInCell="1" allowOverlap="1" wp14:anchorId="5725AE6B" wp14:editId="2844FF84">
+          <wp:anchor distT="0" distB="0" distL="114300" distR="114300" simplePos="0" relativeHeight="251660288" behindDoc="0" locked="0" layoutInCell="1" allowOverlap="1" wp14:anchorId="331FF3F8" wp14:editId="6BDF4C6E">
             <wp:simplePos x="0" y="0"/>
             <wp:positionH relativeFrom="column">
               <wp:posOffset>2141220</wp:posOffset>
@@ -1349,7 +1325,7 @@
                     <pic:cNvPicPr/>
                   </pic:nvPicPr>
                   <pic:blipFill>
-                    <a:blip r:embed="rId10" cstate="print">
+                    <a:blip r:embed="rId7" cstate="print">
                       <a:extLst>
                         <a:ext uri="{28A0092B-C50C-407E-A947-70E740481C1C}">
                           <a14:useLocalDpi xmlns:a14="http://schemas.microsoft.com/office/drawing/2010/main" val="0"/>
@@ -1414,7 +1390,7 @@
           <w:szCs w:val="28"/>
         </w:rPr>
         <w:drawing>
-          <wp:anchor distT="0" distB="0" distL="114300" distR="114300" simplePos="0" relativeHeight="251666432" behindDoc="1" locked="0" layoutInCell="1" allowOverlap="1" wp14:anchorId="76D35BA6" wp14:editId="1A80D245">
+          <wp:anchor distT="0" distB="0" distL="114300" distR="114300" simplePos="0" relativeHeight="251661312" behindDoc="1" locked="0" layoutInCell="1" allowOverlap="1" wp14:anchorId="708401E8" wp14:editId="134A1B7E">
             <wp:simplePos x="0" y="0"/>
             <wp:positionH relativeFrom="column">
               <wp:posOffset>3451860</wp:posOffset>
@@ -1459,11 +1435,11 @@
                     <pic:cNvPicPr/>
                   </pic:nvPicPr>
                   <pic:blipFill>
-                    <a:blip r:embed="rId11" cstate="print">
+                    <a:blip r:embed="rId8" cstate="print">
                       <a:extLst>
                         <a:ext uri="{BEBA8EAE-BF5A-486C-A8C5-ECC9F3942E4B}">
                           <a14:imgProps xmlns:a14="http://schemas.microsoft.com/office/drawing/2010/main">
-                            <a14:imgLayer r:embed="rId12">
+                            <a14:imgLayer r:embed="rId9">
                               <a14:imgEffect>
                                 <a14:backgroundRemoval t="10000" b="90000" l="10000" r="90000">
                                   <a14:backgroundMark x1="20588" y1="23039" x2="20588" y2="23039"/>
@@ -1532,7 +1508,7 @@
           <w:szCs w:val="28"/>
         </w:rPr>
         <w:drawing>
-          <wp:anchor distT="0" distB="0" distL="114300" distR="114300" simplePos="0" relativeHeight="251668480" behindDoc="1" locked="0" layoutInCell="1" allowOverlap="1" wp14:anchorId="6C551492" wp14:editId="5B0F5F08">
+          <wp:anchor distT="0" distB="0" distL="114300" distR="114300" simplePos="0" relativeHeight="251662336" behindDoc="1" locked="0" layoutInCell="1" allowOverlap="1" wp14:anchorId="1D0D6E24" wp14:editId="27472BDA">
             <wp:simplePos x="0" y="0"/>
             <wp:positionH relativeFrom="column">
               <wp:posOffset>3634740</wp:posOffset>
@@ -1579,11 +1555,11 @@
                     <pic:cNvPicPr/>
                   </pic:nvPicPr>
                   <pic:blipFill>
-                    <a:blip r:embed="rId13" cstate="print">
+                    <a:blip r:embed="rId10" cstate="print">
                       <a:extLst>
                         <a:ext uri="{BEBA8EAE-BF5A-486C-A8C5-ECC9F3942E4B}">
                           <a14:imgProps xmlns:a14="http://schemas.microsoft.com/office/drawing/2010/main">
-                            <a14:imgLayer r:embed="rId14">
+                            <a14:imgLayer r:embed="rId11">
                               <a14:imgEffect>
                                 <a14:backgroundRemoval t="3390" b="94350" l="9155" r="89789">
                                   <a14:foregroundMark x1="32746" y1="45763" x2="32746" y2="45763"/>
@@ -1651,24 +1627,18 @@
           <w:noProof/>
         </w:rPr>
         <w:drawing>
-          <wp:anchor distT="0" distB="0" distL="114300" distR="114300" simplePos="0" relativeHeight="251671552" behindDoc="0" locked="0" layoutInCell="1" allowOverlap="1" wp14:anchorId="7F367CB9" wp14:editId="4081C433">
+          <wp:anchor distT="0" distB="0" distL="114300" distR="114300" simplePos="0" relativeHeight="251663360" behindDoc="0" locked="0" layoutInCell="1" allowOverlap="1" wp14:anchorId="706A1CB0" wp14:editId="31DB8B9E">
             <wp:simplePos x="0" y="0"/>
             <wp:positionH relativeFrom="column">
-              <wp:posOffset>3675899</wp:posOffset>
+              <wp:posOffset>2895600</wp:posOffset>
             </wp:positionH>
             <wp:positionV relativeFrom="paragraph">
-              <wp:posOffset>91036</wp:posOffset>
+              <wp:posOffset>95885</wp:posOffset>
             </wp:positionV>
-            <wp:extent cx="540327" cy="540327"/>
-            <wp:effectExtent l="0" t="0" r="0" b="0"/>
-            <wp:wrapNone/>
-            <wp:docPr id="1562903291" name="Picture 2">
-              <a:extLst xmlns:a="http://schemas.openxmlformats.org/drawingml/2006/main">
-                <a:ext uri="{C183D7F6-B498-43B3-948B-1728B52AA6E4}">
-                  <adec:decorative xmlns:adec="http://schemas.microsoft.com/office/drawing/2017/decorative" xmlns:w16sdtdh="http://schemas.microsoft.com/office/word/2020/wordml/sdtdatahash" xmlns:w16="http://schemas.microsoft.com/office/word/2018/wordml" xmlns:w16cid="http://schemas.microsoft.com/office/word/2016/wordml/cid" xmlns:w16cex="http://schemas.microsoft.com/office/word/2018/wordml/cex" xmlns:w="http://schemas.openxmlformats.org/wordprocessingml/2006/main" xmlns:w10="urn:schemas-microsoft-com:office:word" xmlns:v="urn:schemas-microsoft-com:vml" xmlns:oel="http://schemas.microsoft.com/office/2019/extlst" xmlns:o="urn:schemas-microsoft-com:office:office" xmlns:am3d="http://schemas.microsoft.com/office/drawing/2017/model3d" xmlns:aink="http://schemas.microsoft.com/office/drawing/2016/ink" xmlns:cx8="http://schemas.microsoft.com/office/drawing/2016/5/14/chartex" xmlns:cx7="http://schemas.microsoft.com/office/drawing/2016/5/13/chartex" xmlns:cx6="http://schemas.microsoft.com/office/drawing/2016/5/12/chartex" xmlns:cx5="http://schemas.microsoft.com/office/drawing/2016/5/11/chartex" xmlns:cx4="http://schemas.microsoft.com/office/drawing/2016/5/10/chartex" xmlns:cx3="http://schemas.microsoft.com/office/drawing/2016/5/9/chartex" xmlns:cx2="http://schemas.microsoft.com/office/drawing/2015/10/21/chartex" xmlns:cx1="http://schemas.microsoft.com/office/drawing/2015/9/8/chartex" xmlns="" val="1"/>
-                </a:ext>
-              </a:extLst>
-            </wp:docPr>
+            <wp:extent cx="563880" cy="563880"/>
+            <wp:effectExtent l="0" t="0" r="7620" b="7620"/>
+            <wp:wrapSquare wrapText="bothSides"/>
+            <wp:docPr id="3" name="Picture 3" descr="Visual Studio Code - YouTube"/>
             <wp:cNvGraphicFramePr>
               <a:graphicFrameLocks xmlns:a="http://schemas.openxmlformats.org/drawingml/2006/main" noChangeAspect="1"/>
             </wp:cNvGraphicFramePr>
@@ -1676,19 +1646,13 @@
               <a:graphicData uri="http://schemas.openxmlformats.org/drawingml/2006/picture">
                 <pic:pic xmlns:pic="http://schemas.openxmlformats.org/drawingml/2006/picture">
                   <pic:nvPicPr>
-                    <pic:cNvPr id="1562903291" name="Picture 2">
-                      <a:extLst>
-                        <a:ext uri="{C183D7F6-B498-43B3-948B-1728B52AA6E4}">
-                          <adec:decorative xmlns:adec="http://schemas.microsoft.com/office/drawing/2017/decorative" xmlns:w16sdtdh="http://schemas.microsoft.com/office/word/2020/wordml/sdtdatahash" xmlns:w16="http://schemas.microsoft.com/office/word/2018/wordml" xmlns:w16cid="http://schemas.microsoft.com/office/word/2016/wordml/cid" xmlns:w16cex="http://schemas.microsoft.com/office/word/2018/wordml/cex" xmlns:w="http://schemas.openxmlformats.org/wordprocessingml/2006/main" xmlns:w10="urn:schemas-microsoft-com:office:word" xmlns:v="urn:schemas-microsoft-com:vml" xmlns:oel="http://schemas.microsoft.com/office/2019/extlst" xmlns:o="urn:schemas-microsoft-com:office:office" xmlns:am3d="http://schemas.microsoft.com/office/drawing/2017/model3d" xmlns:aink="http://schemas.microsoft.com/office/drawing/2016/ink" xmlns:cx8="http://schemas.microsoft.com/office/drawing/2016/5/14/chartex" xmlns:cx7="http://schemas.microsoft.com/office/drawing/2016/5/13/chartex" xmlns:cx6="http://schemas.microsoft.com/office/drawing/2016/5/12/chartex" xmlns:cx5="http://schemas.microsoft.com/office/drawing/2016/5/11/chartex" xmlns:cx4="http://schemas.microsoft.com/office/drawing/2016/5/10/chartex" xmlns:cx3="http://schemas.microsoft.com/office/drawing/2016/5/9/chartex" xmlns:cx2="http://schemas.microsoft.com/office/drawing/2015/10/21/chartex" xmlns:cx1="http://schemas.microsoft.com/office/drawing/2015/9/8/chartex" xmlns="" val="1"/>
-                        </a:ext>
-                      </a:extLst>
-                    </pic:cNvPr>
+                    <pic:cNvPr id="0" name="Picture 1" descr="Visual Studio Code - YouTube"/>
                     <pic:cNvPicPr>
                       <a:picLocks noChangeAspect="1" noChangeArrowheads="1"/>
                     </pic:cNvPicPr>
                   </pic:nvPicPr>
                   <pic:blipFill>
-                    <a:blip r:embed="rId15" cstate="print">
+                    <a:blip r:embed="rId12" cstate="print">
                       <a:extLst>
                         <a:ext uri="{28A0092B-C50C-407E-A947-70E740481C1C}">
                           <a14:useLocalDpi xmlns:a14="http://schemas.microsoft.com/office/drawing/2010/main" val="0"/>
@@ -1703,7 +1667,7 @@
                   <pic:spPr bwMode="auto">
                     <a:xfrm>
                       <a:off x="0" y="0"/>
-                      <a:ext cx="540327" cy="540327"/>
+                      <a:ext cx="563880" cy="563880"/>
                     </a:xfrm>
                     <a:prstGeom prst="rect">
                       <a:avLst/>
@@ -1725,127 +1689,11 @@
           </wp:anchor>
         </w:drawing>
       </w:r>
-    </w:p>
-    <w:p>
-      <w:pPr>
-        <w:rPr>
-          <w:rFonts w:ascii="Arial" w:hAnsi="Arial" w:cs="Arial"/>
-        </w:rPr>
-      </w:pPr>
       <w:r>
         <w:rPr>
           <w:rFonts w:ascii="Arial" w:hAnsi="Arial" w:cs="Arial"/>
         </w:rPr>
         <w:tab/>
-        <w:t>Microsoft Excel – creating the QA documentation</w:t>
-      </w:r>
-    </w:p>
-    <w:p>
-      <w:pPr>
-        <w:rPr>
-          <w:rFonts w:ascii="Arial" w:hAnsi="Arial" w:cs="Arial"/>
-        </w:rPr>
-      </w:pPr>
-      <w:r>
-        <w:rPr>
-          <w:noProof/>
-          <w:sz w:val="28"/>
-          <w:szCs w:val="28"/>
-        </w:rPr>
-        <w:drawing>
-          <wp:anchor distT="0" distB="0" distL="114300" distR="114300" simplePos="0" relativeHeight="251670528" behindDoc="1" locked="0" layoutInCell="1" allowOverlap="1" wp14:anchorId="4875562E" wp14:editId="3F7F75B4">
-            <wp:simplePos x="0" y="0"/>
-            <wp:positionH relativeFrom="column">
-              <wp:posOffset>2860271</wp:posOffset>
-            </wp:positionH>
-            <wp:positionV relativeFrom="paragraph">
-              <wp:posOffset>148936</wp:posOffset>
-            </wp:positionV>
-            <wp:extent cx="676275" cy="420370"/>
-            <wp:effectExtent l="0" t="0" r="0" b="0"/>
-            <wp:wrapTight wrapText="bothSides">
-              <wp:wrapPolygon edited="0">
-                <wp:start x="12169" y="0"/>
-                <wp:lineTo x="4868" y="2937"/>
-                <wp:lineTo x="3042" y="5873"/>
-                <wp:lineTo x="3042" y="15662"/>
-                <wp:lineTo x="11561" y="20556"/>
-                <wp:lineTo x="12169" y="20556"/>
-                <wp:lineTo x="15211" y="20556"/>
-                <wp:lineTo x="15820" y="20556"/>
-                <wp:lineTo x="18254" y="16640"/>
-                <wp:lineTo x="17645" y="2937"/>
-                <wp:lineTo x="15211" y="0"/>
-                <wp:lineTo x="12169" y="0"/>
-              </wp:wrapPolygon>
-            </wp:wrapTight>
-            <wp:docPr id="5" name="Picture 5">
-              <a:extLst xmlns:a="http://schemas.openxmlformats.org/drawingml/2006/main">
-                <a:ext uri="{C183D7F6-B498-43B3-948B-1728B52AA6E4}">
-                  <adec:decorative xmlns:adec="http://schemas.microsoft.com/office/drawing/2017/decorative" xmlns:w16sdtdh="http://schemas.microsoft.com/office/word/2020/wordml/sdtdatahash" xmlns:w16="http://schemas.microsoft.com/office/word/2018/wordml" xmlns:w16cid="http://schemas.microsoft.com/office/word/2016/wordml/cid" xmlns:w16cex="http://schemas.microsoft.com/office/word/2018/wordml/cex" xmlns:w="http://schemas.openxmlformats.org/wordprocessingml/2006/main" xmlns:w10="urn:schemas-microsoft-com:office:word" xmlns:v="urn:schemas-microsoft-com:vml" xmlns:oel="http://schemas.microsoft.com/office/2019/extlst" xmlns:o="urn:schemas-microsoft-com:office:office" xmlns:am3d="http://schemas.microsoft.com/office/drawing/2017/model3d" xmlns:aink="http://schemas.microsoft.com/office/drawing/2016/ink" xmlns:cx8="http://schemas.microsoft.com/office/drawing/2016/5/14/chartex" xmlns:cx7="http://schemas.microsoft.com/office/drawing/2016/5/13/chartex" xmlns:cx6="http://schemas.microsoft.com/office/drawing/2016/5/12/chartex" xmlns:cx5="http://schemas.microsoft.com/office/drawing/2016/5/11/chartex" xmlns:cx4="http://schemas.microsoft.com/office/drawing/2016/5/10/chartex" xmlns:cx3="http://schemas.microsoft.com/office/drawing/2016/5/9/chartex" xmlns:cx2="http://schemas.microsoft.com/office/drawing/2015/10/21/chartex" xmlns:cx1="http://schemas.microsoft.com/office/drawing/2015/9/8/chartex" xmlns="" val="1"/>
-                </a:ext>
-              </a:extLst>
-            </wp:docPr>
-            <wp:cNvGraphicFramePr>
-              <a:graphicFrameLocks xmlns:a="http://schemas.openxmlformats.org/drawingml/2006/main" noChangeAspect="1"/>
-            </wp:cNvGraphicFramePr>
-            <a:graphic xmlns:a="http://schemas.openxmlformats.org/drawingml/2006/main">
-              <a:graphicData uri="http://schemas.openxmlformats.org/drawingml/2006/picture">
-                <pic:pic xmlns:pic="http://schemas.openxmlformats.org/drawingml/2006/picture">
-                  <pic:nvPicPr>
-                    <pic:cNvPr id="5" name="Picture 5">
-                      <a:extLst>
-                        <a:ext uri="{C183D7F6-B498-43B3-948B-1728B52AA6E4}">
-                          <adec:decorative xmlns:adec="http://schemas.microsoft.com/office/drawing/2017/decorative" xmlns:w16sdtdh="http://schemas.microsoft.com/office/word/2020/wordml/sdtdatahash" xmlns:w16="http://schemas.microsoft.com/office/word/2018/wordml" xmlns:w16cid="http://schemas.microsoft.com/office/word/2016/wordml/cid" xmlns:w16cex="http://schemas.microsoft.com/office/word/2018/wordml/cex" xmlns:w="http://schemas.openxmlformats.org/wordprocessingml/2006/main" xmlns:w10="urn:schemas-microsoft-com:office:word" xmlns:v="urn:schemas-microsoft-com:vml" xmlns:oel="http://schemas.microsoft.com/office/2019/extlst" xmlns:o="urn:schemas-microsoft-com:office:office" xmlns:am3d="http://schemas.microsoft.com/office/drawing/2017/model3d" xmlns:aink="http://schemas.microsoft.com/office/drawing/2016/ink" xmlns:cx8="http://schemas.microsoft.com/office/drawing/2016/5/14/chartex" xmlns:cx7="http://schemas.microsoft.com/office/drawing/2016/5/13/chartex" xmlns:cx6="http://schemas.microsoft.com/office/drawing/2016/5/12/chartex" xmlns:cx5="http://schemas.microsoft.com/office/drawing/2016/5/11/chartex" xmlns:cx4="http://schemas.microsoft.com/office/drawing/2016/5/10/chartex" xmlns:cx3="http://schemas.microsoft.com/office/drawing/2016/5/9/chartex" xmlns:cx2="http://schemas.microsoft.com/office/drawing/2015/10/21/chartex" xmlns:cx1="http://schemas.microsoft.com/office/drawing/2015/9/8/chartex" xmlns="" val="1"/>
-                        </a:ext>
-                      </a:extLst>
-                    </pic:cNvPr>
-                    <pic:cNvPicPr/>
-                  </pic:nvPicPr>
-                  <pic:blipFill>
-                    <a:blip r:embed="rId16" cstate="print">
-                      <a:extLst>
-                        <a:ext uri="{BEBA8EAE-BF5A-486C-A8C5-ECC9F3942E4B}">
-                          <a14:imgProps xmlns:a14="http://schemas.microsoft.com/office/drawing/2010/main">
-                            <a14:imgLayer r:embed="rId17">
-                              <a14:imgEffect>
-                                <a14:backgroundRemoval t="7910" b="92655" l="9507" r="89789">
-                                  <a14:foregroundMark x1="62324" y1="7910" x2="62324" y2="7910"/>
-                                  <a14:foregroundMark x1="65141" y1="92655" x2="65141" y2="92655"/>
-                                </a14:backgroundRemoval>
-                              </a14:imgEffect>
-                            </a14:imgLayer>
-                          </a14:imgProps>
-                        </a:ext>
-                        <a:ext uri="{28A0092B-C50C-407E-A947-70E740481C1C}">
-                          <a14:useLocalDpi xmlns:a14="http://schemas.microsoft.com/office/drawing/2010/main" val="0"/>
-                        </a:ext>
-                      </a:extLst>
-                    </a:blip>
-                    <a:stretch>
-                      <a:fillRect/>
-                    </a:stretch>
-                  </pic:blipFill>
-                  <pic:spPr>
-                    <a:xfrm>
-                      <a:off x="0" y="0"/>
-                      <a:ext cx="676275" cy="420370"/>
-                    </a:xfrm>
-                    <a:prstGeom prst="rect">
-                      <a:avLst/>
-                    </a:prstGeom>
-                  </pic:spPr>
-                </pic:pic>
-              </a:graphicData>
-            </a:graphic>
-          </wp:anchor>
-        </w:drawing>
-      </w:r>
-      <w:r>
-        <w:rPr>
-          <w:rFonts w:ascii="Arial" w:hAnsi="Arial" w:cs="Arial"/>
-        </w:rPr>
-        <w:tab/>
       </w:r>
     </w:p>
     <w:p>
@@ -1859,7 +1707,19 @@
         <w:rPr>
           <w:rFonts w:ascii="Arial" w:hAnsi="Arial" w:cs="Arial"/>
         </w:rPr>
-        <w:t>Visual Studio 2022 – writing the code</w:t>
+        <w:t xml:space="preserve">Visual Studio </w:t>
+      </w:r>
+      <w:r>
+        <w:rPr>
+          <w:rFonts w:ascii="Arial" w:hAnsi="Arial" w:cs="Arial"/>
+        </w:rPr>
+        <w:t>Code</w:t>
+      </w:r>
+      <w:r>
+        <w:rPr>
+          <w:rFonts w:ascii="Arial" w:hAnsi="Arial" w:cs="Arial"/>
+        </w:rPr>
+        <w:t xml:space="preserve"> – writing the code</w:t>
       </w:r>
     </w:p>
     <w:p>
@@ -1896,17 +1756,11 @@
         <w:pStyle w:val="Heading1"/>
         <w:jc w:val="center"/>
       </w:pPr>
-      <w:bookmarkStart w:id="6" w:name="_Toc150719908"/>
-      <w:r>
-        <w:t>Complete</w:t>
-      </w:r>
-      <w:r>
-        <w:t>d</w:t>
-      </w:r>
-      <w:r>
-        <w:t xml:space="preserve"> Tasks</w:t>
-      </w:r>
-      <w:bookmarkEnd w:id="6"/>
+      <w:bookmarkStart w:id="5" w:name="_Toc150719908"/>
+      <w:r>
+        <w:t>Completed Tasks</w:t>
+      </w:r>
+      <w:bookmarkEnd w:id="5"/>
     </w:p>
     <w:tbl>
       <w:tblPr>
@@ -1933,7 +1787,7 @@
               <w:bottom w:val="single" w:sz="12" w:space="0" w:color="auto"/>
               <w:right w:val="single" w:sz="12" w:space="0" w:color="auto"/>
             </w:tcBorders>
-            <w:shd w:val="clear" w:color="auto" w:fill="5B9BD5" w:themeFill="accent5"/>
+            <w:shd w:val="clear" w:color="auto" w:fill="4472C4" w:themeFill="accent5"/>
           </w:tcPr>
           <w:p>
             <w:pPr>
@@ -1956,7 +1810,7 @@
               <w:bottom w:val="single" w:sz="12" w:space="0" w:color="auto"/>
               <w:right w:val="single" w:sz="12" w:space="0" w:color="auto"/>
             </w:tcBorders>
-            <w:shd w:val="clear" w:color="auto" w:fill="5B9BD5" w:themeFill="accent5"/>
+            <w:shd w:val="clear" w:color="auto" w:fill="4472C4" w:themeFill="accent5"/>
           </w:tcPr>
           <w:p>
             <w:pPr>
@@ -1976,7 +1830,7 @@
               <w:bottom w:val="single" w:sz="12" w:space="0" w:color="auto"/>
               <w:right w:val="single" w:sz="12" w:space="0" w:color="auto"/>
             </w:tcBorders>
-            <w:shd w:val="clear" w:color="auto" w:fill="5B9BD5" w:themeFill="accent5"/>
+            <w:shd w:val="clear" w:color="auto" w:fill="4472C4" w:themeFill="accent5"/>
           </w:tcPr>
           <w:p>
             <w:pPr>
@@ -2001,14 +1855,14 @@
               <w:bottom w:val="single" w:sz="12" w:space="0" w:color="auto"/>
               <w:right w:val="single" w:sz="12" w:space="0" w:color="auto"/>
             </w:tcBorders>
-            <w:shd w:val="clear" w:color="auto" w:fill="BDD6EE" w:themeFill="accent5" w:themeFillTint="66"/>
+            <w:shd w:val="clear" w:color="auto" w:fill="B4C6E7" w:themeFill="accent5" w:themeFillTint="66"/>
           </w:tcPr>
           <w:p>
             <w:pPr>
               <w:pStyle w:val="ListParagraph"/>
               <w:numPr>
                 <w:ilvl w:val="0"/>
-                <w:numId w:val="4"/>
+                <w:numId w:val="3"/>
               </w:numPr>
               <w:jc w:val="center"/>
             </w:pPr>
@@ -2023,7 +1877,7 @@
               <w:bottom w:val="single" w:sz="12" w:space="0" w:color="auto"/>
               <w:right w:val="single" w:sz="12" w:space="0" w:color="auto"/>
             </w:tcBorders>
-            <w:shd w:val="clear" w:color="auto" w:fill="BDD6EE" w:themeFill="accent5" w:themeFillTint="66"/>
+            <w:shd w:val="clear" w:color="auto" w:fill="B4C6E7" w:themeFill="accent5" w:themeFillTint="66"/>
           </w:tcPr>
           <w:p>
             <w:pPr>
@@ -2080,7 +1934,7 @@
               <w:pStyle w:val="ListParagraph"/>
               <w:numPr>
                 <w:ilvl w:val="0"/>
-                <w:numId w:val="4"/>
+                <w:numId w:val="3"/>
               </w:numPr>
               <w:jc w:val="center"/>
             </w:pPr>
@@ -2145,14 +1999,14 @@
               <w:bottom w:val="single" w:sz="12" w:space="0" w:color="auto"/>
               <w:right w:val="single" w:sz="12" w:space="0" w:color="auto"/>
             </w:tcBorders>
-            <w:shd w:val="clear" w:color="auto" w:fill="BDD6EE" w:themeFill="accent5" w:themeFillTint="66"/>
+            <w:shd w:val="clear" w:color="auto" w:fill="B4C6E7" w:themeFill="accent5" w:themeFillTint="66"/>
           </w:tcPr>
           <w:p>
             <w:pPr>
               <w:pStyle w:val="ListParagraph"/>
               <w:numPr>
                 <w:ilvl w:val="0"/>
-                <w:numId w:val="4"/>
+                <w:numId w:val="3"/>
               </w:numPr>
               <w:jc w:val="center"/>
             </w:pPr>
@@ -2167,7 +2021,7 @@
               <w:bottom w:val="single" w:sz="12" w:space="0" w:color="auto"/>
               <w:right w:val="single" w:sz="12" w:space="0" w:color="auto"/>
             </w:tcBorders>
-            <w:shd w:val="clear" w:color="auto" w:fill="BDD6EE" w:themeFill="accent5" w:themeFillTint="66"/>
+            <w:shd w:val="clear" w:color="auto" w:fill="B4C6E7" w:themeFill="accent5" w:themeFillTint="66"/>
           </w:tcPr>
           <w:p>
             <w:pPr>
@@ -2224,7 +2078,7 @@
               <w:pStyle w:val="ListParagraph"/>
               <w:numPr>
                 <w:ilvl w:val="0"/>
-                <w:numId w:val="4"/>
+                <w:numId w:val="3"/>
               </w:numPr>
               <w:jc w:val="center"/>
             </w:pPr>
@@ -2251,7 +2105,7 @@
               <w:rPr>
                 <w:rFonts w:ascii="Arial" w:hAnsi="Arial" w:cs="Arial"/>
               </w:rPr>
-              <w:t>Debug the game</w:t>
+              <w:t>Debug the app</w:t>
             </w:r>
           </w:p>
         </w:tc>
@@ -2289,14 +2143,14 @@
               <w:bottom w:val="single" w:sz="12" w:space="0" w:color="auto"/>
               <w:right w:val="single" w:sz="12" w:space="0" w:color="auto"/>
             </w:tcBorders>
-            <w:shd w:val="clear" w:color="auto" w:fill="BDD6EE" w:themeFill="accent5" w:themeFillTint="66"/>
+            <w:shd w:val="clear" w:color="auto" w:fill="B4C6E7" w:themeFill="accent5" w:themeFillTint="66"/>
           </w:tcPr>
           <w:p>
             <w:pPr>
               <w:pStyle w:val="ListParagraph"/>
               <w:numPr>
                 <w:ilvl w:val="0"/>
-                <w:numId w:val="4"/>
+                <w:numId w:val="3"/>
               </w:numPr>
               <w:jc w:val="center"/>
             </w:pPr>
@@ -2311,7 +2165,7 @@
               <w:bottom w:val="single" w:sz="12" w:space="0" w:color="auto"/>
               <w:right w:val="single" w:sz="12" w:space="0" w:color="auto"/>
             </w:tcBorders>
-            <w:shd w:val="clear" w:color="auto" w:fill="BDD6EE" w:themeFill="accent5" w:themeFillTint="66"/>
+            <w:shd w:val="clear" w:color="auto" w:fill="B4C6E7" w:themeFill="accent5" w:themeFillTint="66"/>
           </w:tcPr>
           <w:p>
             <w:pPr>
@@ -2351,7 +2205,7 @@
       </w:tr>
       <w:tr>
         <w:trPr>
-          <w:trHeight w:val="628"/>
+          <w:trHeight w:val="603"/>
         </w:trPr>
         <w:tc>
           <w:tcPr>
@@ -2362,13 +2216,14 @@
               <w:bottom w:val="single" w:sz="12" w:space="0" w:color="auto"/>
               <w:right w:val="single" w:sz="12" w:space="0" w:color="auto"/>
             </w:tcBorders>
+            <w:shd w:val="clear" w:color="auto" w:fill="B4C6E7" w:themeFill="accent5" w:themeFillTint="66"/>
           </w:tcPr>
           <w:p>
             <w:pPr>
               <w:pStyle w:val="ListParagraph"/>
               <w:numPr>
                 <w:ilvl w:val="0"/>
-                <w:numId w:val="4"/>
+                <w:numId w:val="3"/>
               </w:numPr>
               <w:jc w:val="center"/>
             </w:pPr>
@@ -2383,6 +2238,7 @@
               <w:bottom w:val="single" w:sz="12" w:space="0" w:color="auto"/>
               <w:right w:val="single" w:sz="12" w:space="0" w:color="auto"/>
             </w:tcBorders>
+            <w:shd w:val="clear" w:color="auto" w:fill="B4C6E7" w:themeFill="accent5" w:themeFillTint="66"/>
           </w:tcPr>
           <w:p>
             <w:pPr>
@@ -2395,7 +2251,7 @@
               <w:rPr>
                 <w:rFonts w:ascii="Arial" w:hAnsi="Arial" w:cs="Arial"/>
               </w:rPr>
-              <w:t>Make QA table</w:t>
+              <w:t>Push all files to GitHub</w:t>
             </w:r>
           </w:p>
         </w:tc>
@@ -2420,79 +2276,6 @@
           </w:p>
         </w:tc>
       </w:tr>
-      <w:tr>
-        <w:trPr>
-          <w:trHeight w:val="603"/>
-        </w:trPr>
-        <w:tc>
-          <w:tcPr>
-            <w:tcW w:w="3402" w:type="dxa"/>
-            <w:tcBorders>
-              <w:top w:val="single" w:sz="12" w:space="0" w:color="auto"/>
-              <w:left w:val="single" w:sz="12" w:space="0" w:color="auto"/>
-              <w:bottom w:val="single" w:sz="12" w:space="0" w:color="auto"/>
-              <w:right w:val="single" w:sz="12" w:space="0" w:color="auto"/>
-            </w:tcBorders>
-            <w:shd w:val="clear" w:color="auto" w:fill="BDD6EE" w:themeFill="accent5" w:themeFillTint="66"/>
-          </w:tcPr>
-          <w:p>
-            <w:pPr>
-              <w:pStyle w:val="ListParagraph"/>
-              <w:numPr>
-                <w:ilvl w:val="0"/>
-                <w:numId w:val="4"/>
-              </w:numPr>
-              <w:jc w:val="center"/>
-            </w:pPr>
-          </w:p>
-        </w:tc>
-        <w:tc>
-          <w:tcPr>
-            <w:tcW w:w="3403" w:type="dxa"/>
-            <w:tcBorders>
-              <w:top w:val="single" w:sz="12" w:space="0" w:color="auto"/>
-              <w:left w:val="single" w:sz="12" w:space="0" w:color="auto"/>
-              <w:bottom w:val="single" w:sz="12" w:space="0" w:color="auto"/>
-              <w:right w:val="single" w:sz="12" w:space="0" w:color="auto"/>
-            </w:tcBorders>
-            <w:shd w:val="clear" w:color="auto" w:fill="BDD6EE" w:themeFill="accent5" w:themeFillTint="66"/>
-          </w:tcPr>
-          <w:p>
-            <w:pPr>
-              <w:jc w:val="center"/>
-              <w:rPr>
-                <w:rFonts w:ascii="Arial" w:hAnsi="Arial" w:cs="Arial"/>
-              </w:rPr>
-            </w:pPr>
-            <w:r>
-              <w:rPr>
-                <w:rFonts w:ascii="Arial" w:hAnsi="Arial" w:cs="Arial"/>
-              </w:rPr>
-              <w:t>Push all files to GitHub</w:t>
-            </w:r>
-          </w:p>
-        </w:tc>
-        <w:tc>
-          <w:tcPr>
-            <w:tcW w:w="3403" w:type="dxa"/>
-            <w:tcBorders>
-              <w:top w:val="single" w:sz="12" w:space="0" w:color="auto"/>
-              <w:left w:val="single" w:sz="12" w:space="0" w:color="auto"/>
-              <w:bottom w:val="single" w:sz="12" w:space="0" w:color="auto"/>
-              <w:right w:val="single" w:sz="12" w:space="0" w:color="auto"/>
-            </w:tcBorders>
-            <w:shd w:val="clear" w:color="auto" w:fill="538135" w:themeFill="accent6" w:themeFillShade="BF"/>
-          </w:tcPr>
-          <w:p>
-            <w:pPr>
-              <w:jc w:val="center"/>
-            </w:pPr>
-            <w:r>
-              <w:sym w:font="Wingdings" w:char="F0FC"/>
-            </w:r>
-          </w:p>
-        </w:tc>
-      </w:tr>
     </w:tbl>
     <w:p/>
     <w:p/>
@@ -2501,8 +2284,12 @@
         <w:jc w:val="center"/>
       </w:pPr>
     </w:p>
+    <w:p>
+      <w:bookmarkStart w:id="6" w:name="_GoBack"/>
+      <w:bookmarkEnd w:id="6"/>
+    </w:p>
     <w:sectPr>
-      <w:footerReference w:type="default" r:id="rId18"/>
+      <w:footerReference w:type="default" r:id="rId13"/>
       <w:pgSz w:w="12240" w:h="15840"/>
       <w:pgMar w:top="1440" w:right="1440" w:bottom="1440" w:left="1440" w:header="720" w:footer="720" w:gutter="0"/>
       <w:cols w:space="720"/>
@@ -2510,31 +2297,6 @@
     </w:sectPr>
   </w:body>
 </w:document>
-</file>
-
-<file path=word/endnotes.xml><?xml version="1.0" encoding="utf-8"?>
-<w:endnotes xmlns:wpc="http://schemas.microsoft.com/office/word/2010/wordprocessingCanvas" xmlns:cx="http://schemas.microsoft.com/office/drawing/2014/chartex" xmlns:mc="http://schemas.openxmlformats.org/markup-compatibility/2006" xmlns:o="urn:schemas-microsoft-com:office:office" xmlns:r="http://schemas.openxmlformats.org/officeDocument/2006/relationships" xmlns:m="http://schemas.openxmlformats.org/officeDocument/2006/math" xmlns:v="urn:schemas-microsoft-com:vml" xmlns:wp14="http://schemas.microsoft.com/office/word/2010/wordprocessingDrawing" xmlns:wp="http://schemas.openxmlformats.org/drawingml/2006/wordprocessingDrawing" xmlns:w10="urn:schemas-microsoft-com:office:word" xmlns:w="http://schemas.openxmlformats.org/wordprocessingml/2006/main" xmlns:w14="http://schemas.microsoft.com/office/word/2010/wordml" xmlns:w15="http://schemas.microsoft.com/office/word/2012/wordml" xmlns:w16se="http://schemas.microsoft.com/office/word/2015/wordml/symex" xmlns:wpg="http://schemas.microsoft.com/office/word/2010/wordprocessingGroup" xmlns:wpi="http://schemas.microsoft.com/office/word/2010/wordprocessingInk" xmlns:wne="http://schemas.microsoft.com/office/word/2006/wordml" xmlns:wps="http://schemas.microsoft.com/office/word/2010/wordprocessingShape" mc:Ignorable="w14 w15 w16se wp14">
-  <w:endnote w:type="separator" w:id="-1">
-    <w:p>
-      <w:pPr>
-        <w:spacing w:after="0" w:line="240" w:lineRule="auto"/>
-      </w:pPr>
-      <w:r>
-        <w:separator/>
-      </w:r>
-    </w:p>
-  </w:endnote>
-  <w:endnote w:type="continuationSeparator" w:id="0">
-    <w:p>
-      <w:pPr>
-        <w:spacing w:after="0" w:line="240" w:lineRule="auto"/>
-      </w:pPr>
-      <w:r>
-        <w:continuationSeparator/>
-      </w:r>
-    </w:p>
-  </w:endnote>
-</w:endnotes>
 </file>
 
 <file path=word/footer1.xml><?xml version="1.0" encoding="utf-8"?>
@@ -2571,7 +2333,7 @@
           <w:rPr>
             <w:noProof/>
           </w:rPr>
-          <w:t>4</w:t>
+          <w:t>1</w:t>
         </w:r>
         <w:r>
           <w:rPr>
@@ -2590,31 +2352,6 @@
 </w:ftr>
 </file>
 
-<file path=word/footnotes.xml><?xml version="1.0" encoding="utf-8"?>
-<w:footnotes xmlns:wpc="http://schemas.microsoft.com/office/word/2010/wordprocessingCanvas" xmlns:cx="http://schemas.microsoft.com/office/drawing/2014/chartex" xmlns:mc="http://schemas.openxmlformats.org/markup-compatibility/2006" xmlns:o="urn:schemas-microsoft-com:office:office" xmlns:r="http://schemas.openxmlformats.org/officeDocument/2006/relationships" xmlns:m="http://schemas.openxmlformats.org/officeDocument/2006/math" xmlns:v="urn:schemas-microsoft-com:vml" xmlns:wp14="http://schemas.microsoft.com/office/word/2010/wordprocessingDrawing" xmlns:wp="http://schemas.openxmlformats.org/drawingml/2006/wordprocessingDrawing" xmlns:w10="urn:schemas-microsoft-com:office:word" xmlns:w="http://schemas.openxmlformats.org/wordprocessingml/2006/main" xmlns:w14="http://schemas.microsoft.com/office/word/2010/wordml" xmlns:w15="http://schemas.microsoft.com/office/word/2012/wordml" xmlns:w16se="http://schemas.microsoft.com/office/word/2015/wordml/symex" xmlns:wpg="http://schemas.microsoft.com/office/word/2010/wordprocessingGroup" xmlns:wpi="http://schemas.microsoft.com/office/word/2010/wordprocessingInk" xmlns:wne="http://schemas.microsoft.com/office/word/2006/wordml" xmlns:wps="http://schemas.microsoft.com/office/word/2010/wordprocessingShape" mc:Ignorable="w14 w15 w16se wp14">
-  <w:footnote w:type="separator" w:id="-1">
-    <w:p>
-      <w:pPr>
-        <w:spacing w:after="0" w:line="240" w:lineRule="auto"/>
-      </w:pPr>
-      <w:r>
-        <w:separator/>
-      </w:r>
-    </w:p>
-  </w:footnote>
-  <w:footnote w:type="continuationSeparator" w:id="0">
-    <w:p>
-      <w:pPr>
-        <w:spacing w:after="0" w:line="240" w:lineRule="auto"/>
-      </w:pPr>
-      <w:r>
-        <w:continuationSeparator/>
-      </w:r>
-    </w:p>
-  </w:footnote>
-</w:footnotes>
-</file>
-
 <file path=word/numbering.xml><?xml version="1.0" encoding="utf-8"?>
 <w:numbering xmlns:wpc="http://schemas.microsoft.com/office/word/2010/wordprocessingCanvas" xmlns:cx="http://schemas.microsoft.com/office/drawing/2014/chartex" xmlns:mc="http://schemas.openxmlformats.org/markup-compatibility/2006" xmlns:o="urn:schemas-microsoft-com:office:office" xmlns:r="http://schemas.openxmlformats.org/officeDocument/2006/relationships" xmlns:m="http://schemas.openxmlformats.org/officeDocument/2006/math" xmlns:v="urn:schemas-microsoft-com:vml" xmlns:wp14="http://schemas.microsoft.com/office/word/2010/wordprocessingDrawing" xmlns:wp="http://schemas.openxmlformats.org/drawingml/2006/wordprocessingDrawing" xmlns:w10="urn:schemas-microsoft-com:office:word" xmlns:w="http://schemas.openxmlformats.org/wordprocessingml/2006/main" xmlns:w14="http://schemas.microsoft.com/office/word/2010/wordml" xmlns:w15="http://schemas.microsoft.com/office/word/2012/wordml" xmlns:w16se="http://schemas.microsoft.com/office/word/2015/wordml/symex" xmlns:wpg="http://schemas.microsoft.com/office/word/2010/wordprocessingGroup" xmlns:wpi="http://schemas.microsoft.com/office/word/2010/wordprocessingInk" xmlns:wne="http://schemas.microsoft.com/office/word/2006/wordml" xmlns:wps="http://schemas.microsoft.com/office/word/2010/wordprocessingShape" mc:Ignorable="w14 w15 w16se wp14">
   <w:abstractNum w:abstractNumId="0" w15:restartNumberingAfterBreak="0">
@@ -2875,92 +2612,6 @@
       </w:pPr>
     </w:lvl>
   </w:abstractNum>
-  <w:abstractNum w:abstractNumId="3" w15:restartNumberingAfterBreak="0">
-    <w:nsid w:val="57397B1B"/>
-    <w:multiLevelType w:val="multilevel"/>
-    <w:tmpl w:val="0409001F"/>
-    <w:lvl w:ilvl="0">
-      <w:start w:val="1"/>
-      <w:numFmt w:val="decimal"/>
-      <w:lvlText w:val="%1."/>
-      <w:lvlJc w:val="left"/>
-      <w:pPr>
-        <w:ind w:left="360" w:hanging="360"/>
-      </w:pPr>
-    </w:lvl>
-    <w:lvl w:ilvl="1">
-      <w:start w:val="1"/>
-      <w:numFmt w:val="decimal"/>
-      <w:lvlText w:val="%1.%2."/>
-      <w:lvlJc w:val="left"/>
-      <w:pPr>
-        <w:ind w:left="792" w:hanging="432"/>
-      </w:pPr>
-    </w:lvl>
-    <w:lvl w:ilvl="2">
-      <w:start w:val="1"/>
-      <w:numFmt w:val="decimal"/>
-      <w:lvlText w:val="%1.%2.%3."/>
-      <w:lvlJc w:val="left"/>
-      <w:pPr>
-        <w:ind w:left="1224" w:hanging="504"/>
-      </w:pPr>
-    </w:lvl>
-    <w:lvl w:ilvl="3">
-      <w:start w:val="1"/>
-      <w:numFmt w:val="decimal"/>
-      <w:lvlText w:val="%1.%2.%3.%4."/>
-      <w:lvlJc w:val="left"/>
-      <w:pPr>
-        <w:ind w:left="1728" w:hanging="648"/>
-      </w:pPr>
-    </w:lvl>
-    <w:lvl w:ilvl="4">
-      <w:start w:val="1"/>
-      <w:numFmt w:val="decimal"/>
-      <w:lvlText w:val="%1.%2.%3.%4.%5."/>
-      <w:lvlJc w:val="left"/>
-      <w:pPr>
-        <w:ind w:left="2232" w:hanging="792"/>
-      </w:pPr>
-    </w:lvl>
-    <w:lvl w:ilvl="5">
-      <w:start w:val="1"/>
-      <w:numFmt w:val="decimal"/>
-      <w:lvlText w:val="%1.%2.%3.%4.%5.%6."/>
-      <w:lvlJc w:val="left"/>
-      <w:pPr>
-        <w:ind w:left="2736" w:hanging="936"/>
-      </w:pPr>
-    </w:lvl>
-    <w:lvl w:ilvl="6">
-      <w:start w:val="1"/>
-      <w:numFmt w:val="decimal"/>
-      <w:lvlText w:val="%1.%2.%3.%4.%5.%6.%7."/>
-      <w:lvlJc w:val="left"/>
-      <w:pPr>
-        <w:ind w:left="3240" w:hanging="1080"/>
-      </w:pPr>
-    </w:lvl>
-    <w:lvl w:ilvl="7">
-      <w:start w:val="1"/>
-      <w:numFmt w:val="decimal"/>
-      <w:lvlText w:val="%1.%2.%3.%4.%5.%6.%7.%8."/>
-      <w:lvlJc w:val="left"/>
-      <w:pPr>
-        <w:ind w:left="3744" w:hanging="1224"/>
-      </w:pPr>
-    </w:lvl>
-    <w:lvl w:ilvl="8">
-      <w:start w:val="1"/>
-      <w:numFmt w:val="decimal"/>
-      <w:lvlText w:val="%1.%2.%3.%4.%5.%6.%7.%8.%9."/>
-      <w:lvlJc w:val="left"/>
-      <w:pPr>
-        <w:ind w:left="4320" w:hanging="1440"/>
-      </w:pPr>
-    </w:lvl>
-  </w:abstractNum>
   <w:num w:numId="1">
     <w:abstractNumId w:val="1"/>
   </w:num>
@@ -2968,9 +2619,6 @@
     <w:abstractNumId w:val="0"/>
   </w:num>
   <w:num w:numId="3">
-    <w:abstractNumId w:val="3"/>
-  </w:num>
-  <w:num w:numId="4">
     <w:abstractNumId w:val="2"/>
   </w:num>
 </w:numbering>
@@ -2982,11 +2630,9 @@
     <w:rPrDefault>
       <w:rPr>
         <w:rFonts w:asciiTheme="minorHAnsi" w:eastAsiaTheme="minorHAnsi" w:hAnsiTheme="minorHAnsi" w:cstheme="minorBidi"/>
-        <w:kern w:val="2"/>
         <w:sz w:val="22"/>
         <w:szCs w:val="22"/>
         <w:lang w:val="en-US" w:eastAsia="en-US" w:bidi="ar-SA"/>
-        <w14:ligatures w14:val="standardContextual"/>
       </w:rPr>
     </w:rPrDefault>
     <w:pPrDefault>
@@ -3371,6 +3017,11 @@
   <w:style w:type="paragraph" w:default="1" w:styleId="Normal">
     <w:name w:val="Normal"/>
     <w:qFormat/>
+    <w:rsid w:val="00570B11"/>
+    <w:rPr>
+      <w:kern w:val="2"/>
+      <w14:ligatures w14:val="standardContextual"/>
+    </w:rPr>
   </w:style>
   <w:style w:type="paragraph" w:styleId="Heading1">
     <w:name w:val="heading 1"/>
@@ -3379,7 +3030,7 @@
     <w:link w:val="Heading1Char"/>
     <w:uiPriority w:val="9"/>
     <w:qFormat/>
-    <w:rsid w:val="000F2D4F"/>
+    <w:rsid w:val="00570B11"/>
     <w:pPr>
       <w:keepNext/>
       <w:keepLines/>
@@ -3388,31 +3039,9 @@
     </w:pPr>
     <w:rPr>
       <w:rFonts w:asciiTheme="majorHAnsi" w:eastAsiaTheme="majorEastAsia" w:hAnsiTheme="majorHAnsi" w:cstheme="majorBidi"/>
-      <w:color w:val="2F5496" w:themeColor="accent1" w:themeShade="BF"/>
+      <w:color w:val="2E74B5" w:themeColor="accent1" w:themeShade="BF"/>
       <w:sz w:val="32"/>
       <w:szCs w:val="32"/>
-    </w:rPr>
-  </w:style>
-  <w:style w:type="paragraph" w:styleId="Heading2">
-    <w:name w:val="heading 2"/>
-    <w:basedOn w:val="Normal"/>
-    <w:next w:val="Normal"/>
-    <w:link w:val="Heading2Char"/>
-    <w:uiPriority w:val="9"/>
-    <w:unhideWhenUsed/>
-    <w:qFormat/>
-    <w:rsid w:val="004A440F"/>
-    <w:pPr>
-      <w:keepNext/>
-      <w:keepLines/>
-      <w:spacing w:before="40" w:after="0"/>
-      <w:outlineLvl w:val="1"/>
-    </w:pPr>
-    <w:rPr>
-      <w:rFonts w:asciiTheme="majorHAnsi" w:eastAsiaTheme="majorEastAsia" w:hAnsiTheme="majorHAnsi" w:cstheme="majorBidi"/>
-      <w:color w:val="2F5496" w:themeColor="accent1" w:themeShade="BF"/>
-      <w:sz w:val="26"/>
-      <w:szCs w:val="26"/>
     </w:rPr>
   </w:style>
   <w:style w:type="character" w:default="1" w:styleId="DefaultParagraphFont">
@@ -3442,6 +3071,21 @@
     <w:semiHidden/>
     <w:unhideWhenUsed/>
   </w:style>
+  <w:style w:type="character" w:customStyle="1" w:styleId="Heading1Char">
+    <w:name w:val="Heading 1 Char"/>
+    <w:basedOn w:val="DefaultParagraphFont"/>
+    <w:link w:val="Heading1"/>
+    <w:uiPriority w:val="9"/>
+    <w:rsid w:val="00570B11"/>
+    <w:rPr>
+      <w:rFonts w:asciiTheme="majorHAnsi" w:eastAsiaTheme="majorEastAsia" w:hAnsiTheme="majorHAnsi" w:cstheme="majorBidi"/>
+      <w:color w:val="2E74B5" w:themeColor="accent1" w:themeShade="BF"/>
+      <w:kern w:val="2"/>
+      <w:sz w:val="32"/>
+      <w:szCs w:val="32"/>
+      <w14:ligatures w14:val="standardContextual"/>
+    </w:rPr>
+  </w:style>
   <w:style w:type="paragraph" w:styleId="Title">
     <w:name w:val="Title"/>
     <w:basedOn w:val="Normal"/>
@@ -3449,7 +3093,7 @@
     <w:link w:val="TitleChar"/>
     <w:uiPriority w:val="10"/>
     <w:qFormat/>
-    <w:rsid w:val="009747EA"/>
+    <w:rsid w:val="00570B11"/>
     <w:pPr>
       <w:spacing w:after="0" w:line="240" w:lineRule="auto"/>
       <w:contextualSpacing/>
@@ -3467,36 +3111,15 @@
     <w:basedOn w:val="DefaultParagraphFont"/>
     <w:link w:val="Title"/>
     <w:uiPriority w:val="10"/>
-    <w:rsid w:val="009747EA"/>
+    <w:rsid w:val="00570B11"/>
     <w:rPr>
       <w:rFonts w:asciiTheme="majorHAnsi" w:eastAsiaTheme="majorEastAsia" w:hAnsiTheme="majorHAnsi" w:cstheme="majorBidi"/>
       <w:spacing w:val="-10"/>
       <w:kern w:val="28"/>
       <w:sz w:val="56"/>
       <w:szCs w:val="56"/>
+      <w14:ligatures w14:val="standardContextual"/>
     </w:rPr>
-  </w:style>
-  <w:style w:type="paragraph" w:styleId="Header">
-    <w:name w:val="header"/>
-    <w:basedOn w:val="Normal"/>
-    <w:link w:val="HeaderChar"/>
-    <w:uiPriority w:val="99"/>
-    <w:unhideWhenUsed/>
-    <w:rsid w:val="000F2D4F"/>
-    <w:pPr>
-      <w:tabs>
-        <w:tab w:val="center" w:pos="4680"/>
-        <w:tab w:val="right" w:pos="9360"/>
-      </w:tabs>
-      <w:spacing w:after="0" w:line="240" w:lineRule="auto"/>
-    </w:pPr>
-  </w:style>
-  <w:style w:type="character" w:customStyle="1" w:styleId="HeaderChar">
-    <w:name w:val="Header Char"/>
-    <w:basedOn w:val="DefaultParagraphFont"/>
-    <w:link w:val="Header"/>
-    <w:uiPriority w:val="99"/>
-    <w:rsid w:val="000F2D4F"/>
   </w:style>
   <w:style w:type="paragraph" w:styleId="Footer">
     <w:name w:val="footer"/>
@@ -3504,7 +3127,7 @@
     <w:link w:val="FooterChar"/>
     <w:uiPriority w:val="99"/>
     <w:unhideWhenUsed/>
-    <w:rsid w:val="000F2D4F"/>
+    <w:rsid w:val="00570B11"/>
     <w:pPr>
       <w:tabs>
         <w:tab w:val="center" w:pos="4680"/>
@@ -3518,29 +3141,24 @@
     <w:basedOn w:val="DefaultParagraphFont"/>
     <w:link w:val="Footer"/>
     <w:uiPriority w:val="99"/>
-    <w:rsid w:val="000F2D4F"/>
-  </w:style>
-  <w:style w:type="character" w:customStyle="1" w:styleId="Heading1Char">
-    <w:name w:val="Heading 1 Char"/>
-    <w:basedOn w:val="DefaultParagraphFont"/>
-    <w:link w:val="Heading1"/>
-    <w:uiPriority w:val="9"/>
-    <w:rsid w:val="000F2D4F"/>
+    <w:rsid w:val="00570B11"/>
     <w:rPr>
-      <w:rFonts w:asciiTheme="majorHAnsi" w:eastAsiaTheme="majorEastAsia" w:hAnsiTheme="majorHAnsi" w:cstheme="majorBidi"/>
-      <w:color w:val="2F5496" w:themeColor="accent1" w:themeShade="BF"/>
-      <w:sz w:val="32"/>
-      <w:szCs w:val="32"/>
+      <w:kern w:val="2"/>
+      <w14:ligatures w14:val="standardContextual"/>
     </w:rPr>
   </w:style>
   <w:style w:type="table" w:styleId="TableGrid">
     <w:name w:val="Table Grid"/>
     <w:basedOn w:val="TableNormal"/>
     <w:uiPriority w:val="39"/>
-    <w:rsid w:val="000F2D4F"/>
+    <w:rsid w:val="00570B11"/>
     <w:pPr>
       <w:spacing w:after="0" w:line="240" w:lineRule="auto"/>
     </w:pPr>
+    <w:rPr>
+      <w:kern w:val="2"/>
+      <w14:ligatures w14:val="standardContextual"/>
+    </w:rPr>
     <w:tblPr>
       <w:tblBorders>
         <w:top w:val="single" w:sz="4" w:space="0" w:color="auto"/>
@@ -3552,25 +3170,12 @@
       </w:tblBorders>
     </w:tblPr>
   </w:style>
-  <w:style w:type="character" w:customStyle="1" w:styleId="Heading2Char">
-    <w:name w:val="Heading 2 Char"/>
-    <w:basedOn w:val="DefaultParagraphFont"/>
-    <w:link w:val="Heading2"/>
-    <w:uiPriority w:val="9"/>
-    <w:rsid w:val="004A440F"/>
-    <w:rPr>
-      <w:rFonts w:asciiTheme="majorHAnsi" w:eastAsiaTheme="majorEastAsia" w:hAnsiTheme="majorHAnsi" w:cstheme="majorBidi"/>
-      <w:color w:val="2F5496" w:themeColor="accent1" w:themeShade="BF"/>
-      <w:sz w:val="26"/>
-      <w:szCs w:val="26"/>
-    </w:rPr>
-  </w:style>
   <w:style w:type="paragraph" w:styleId="ListParagraph">
     <w:name w:val="List Paragraph"/>
     <w:basedOn w:val="Normal"/>
     <w:uiPriority w:val="34"/>
     <w:qFormat/>
-    <w:rsid w:val="004A440F"/>
+    <w:rsid w:val="00570B11"/>
     <w:pPr>
       <w:ind w:left="720"/>
       <w:contextualSpacing/>
@@ -3583,7 +3188,7 @@
     <w:uiPriority w:val="39"/>
     <w:unhideWhenUsed/>
     <w:qFormat/>
-    <w:rsid w:val="008669E0"/>
+    <w:rsid w:val="00570B11"/>
     <w:pPr>
       <w:outlineLvl w:val="9"/>
     </w:pPr>
@@ -3599,7 +3204,7 @@
     <w:autoRedefine/>
     <w:uiPriority w:val="39"/>
     <w:unhideWhenUsed/>
-    <w:rsid w:val="008669E0"/>
+    <w:rsid w:val="00570B11"/>
     <w:pPr>
       <w:spacing w:after="100"/>
     </w:pPr>
@@ -3609,55 +3214,19 @@
     <w:basedOn w:val="DefaultParagraphFont"/>
     <w:uiPriority w:val="99"/>
     <w:unhideWhenUsed/>
-    <w:rsid w:val="008669E0"/>
+    <w:rsid w:val="00570B11"/>
     <w:rPr>
       <w:color w:val="0563C1" w:themeColor="hyperlink"/>
       <w:u w:val="single"/>
-    </w:rPr>
-  </w:style>
-  <w:style w:type="paragraph" w:styleId="TOC2">
-    <w:name w:val="toc 2"/>
-    <w:basedOn w:val="Normal"/>
-    <w:next w:val="Normal"/>
-    <w:autoRedefine/>
-    <w:uiPriority w:val="39"/>
-    <w:unhideWhenUsed/>
-    <w:rsid w:val="008669E0"/>
-    <w:pPr>
-      <w:spacing w:after="100"/>
-      <w:ind w:left="220"/>
-    </w:pPr>
-    <w:rPr>
-      <w:rFonts w:eastAsiaTheme="minorEastAsia" w:cs="Times New Roman"/>
-      <w:kern w:val="0"/>
-      <w14:ligatures w14:val="none"/>
-    </w:rPr>
-  </w:style>
-  <w:style w:type="paragraph" w:styleId="TOC3">
-    <w:name w:val="toc 3"/>
-    <w:basedOn w:val="Normal"/>
-    <w:next w:val="Normal"/>
-    <w:autoRedefine/>
-    <w:uiPriority w:val="39"/>
-    <w:unhideWhenUsed/>
-    <w:rsid w:val="008669E0"/>
-    <w:pPr>
-      <w:spacing w:after="100"/>
-      <w:ind w:left="440"/>
-    </w:pPr>
-    <w:rPr>
-      <w:rFonts w:eastAsiaTheme="minorEastAsia" w:cs="Times New Roman"/>
-      <w:kern w:val="0"/>
-      <w14:ligatures w14:val="none"/>
     </w:rPr>
   </w:style>
 </w:styles>
 </file>
 
 <file path=word/theme/theme1.xml><?xml version="1.0" encoding="utf-8"?>
-<a:theme xmlns:a="http://schemas.openxmlformats.org/drawingml/2006/main" name="Тема на Office">
+<a:theme xmlns:a="http://schemas.openxmlformats.org/drawingml/2006/main" name="Office Theme">
   <a:themeElements>
-    <a:clrScheme name="Оffice">
+    <a:clrScheme name="Office">
       <a:dk1>
         <a:sysClr val="windowText" lastClr="000000"/>
       </a:dk1>
@@ -3671,7 +3240,7 @@
         <a:srgbClr val="E7E6E6"/>
       </a:lt2>
       <a:accent1>
-        <a:srgbClr val="4472C4"/>
+        <a:srgbClr val="5B9BD5"/>
       </a:accent1>
       <a:accent2>
         <a:srgbClr val="ED7D31"/>
@@ -3683,7 +3252,7 @@
         <a:srgbClr val="FFC000"/>
       </a:accent4>
       <a:accent5>
-        <a:srgbClr val="5B9BD5"/>
+        <a:srgbClr val="4472C4"/>
       </a:accent5>
       <a:accent6>
         <a:srgbClr val="70AD47"/>
@@ -3695,7 +3264,7 @@
         <a:srgbClr val="954F72"/>
       </a:folHlink>
     </a:clrScheme>
-    <a:fontScheme name="Оffice">
+    <a:fontScheme name="Office">
       <a:majorFont>
         <a:latin typeface="Calibri Light" panose="020F0302020204030204"/>
         <a:ea typeface=""/>
@@ -3730,23 +3299,6 @@
         <a:font script="Viet" typeface="Times New Roman"/>
         <a:font script="Uigh" typeface="Microsoft Uighur"/>
         <a:font script="Geor" typeface="Sylfaen"/>
-        <a:font script="Armn" typeface="Arial"/>
-        <a:font script="Bugi" typeface="Leelawadee UI"/>
-        <a:font script="Bopo" typeface="Microsoft JhengHei"/>
-        <a:font script="Java" typeface="Javanese Text"/>
-        <a:font script="Lisu" typeface="Segoe UI"/>
-        <a:font script="Mymr" typeface="Myanmar Text"/>
-        <a:font script="Nkoo" typeface="Ebrima"/>
-        <a:font script="Olck" typeface="Nirmala UI"/>
-        <a:font script="Osma" typeface="Ebrima"/>
-        <a:font script="Phag" typeface="Phagspa"/>
-        <a:font script="Syrn" typeface="Estrangelo Edessa"/>
-        <a:font script="Syrj" typeface="Estrangelo Edessa"/>
-        <a:font script="Syre" typeface="Estrangelo Edessa"/>
-        <a:font script="Sora" typeface="Nirmala UI"/>
-        <a:font script="Tale" typeface="Microsoft Tai Le"/>
-        <a:font script="Talu" typeface="Microsoft New Tai Lue"/>
-        <a:font script="Tfng" typeface="Ebrima"/>
       </a:majorFont>
       <a:minorFont>
         <a:latin typeface="Calibri" panose="020F0502020204030204"/>
@@ -3782,26 +3334,9 @@
         <a:font script="Viet" typeface="Arial"/>
         <a:font script="Uigh" typeface="Microsoft Uighur"/>
         <a:font script="Geor" typeface="Sylfaen"/>
-        <a:font script="Armn" typeface="Arial"/>
-        <a:font script="Bugi" typeface="Leelawadee UI"/>
-        <a:font script="Bopo" typeface="Microsoft JhengHei"/>
-        <a:font script="Java" typeface="Javanese Text"/>
-        <a:font script="Lisu" typeface="Segoe UI"/>
-        <a:font script="Mymr" typeface="Myanmar Text"/>
-        <a:font script="Nkoo" typeface="Ebrima"/>
-        <a:font script="Olck" typeface="Nirmala UI"/>
-        <a:font script="Osma" typeface="Ebrima"/>
-        <a:font script="Phag" typeface="Phagspa"/>
-        <a:font script="Syrn" typeface="Estrangelo Edessa"/>
-        <a:font script="Syrj" typeface="Estrangelo Edessa"/>
-        <a:font script="Syre" typeface="Estrangelo Edessa"/>
-        <a:font script="Sora" typeface="Nirmala UI"/>
-        <a:font script="Tale" typeface="Microsoft Tai Le"/>
-        <a:font script="Talu" typeface="Microsoft New Tai Lue"/>
-        <a:font script="Tfng" typeface="Ebrima"/>
       </a:minorFont>
     </a:fontScheme>
-    <a:fmtScheme name="Оffice">
+    <a:fmtScheme name="Office">
       <a:fillStyleLst>
         <a:solidFill>
           <a:schemeClr val="phClr"/>
@@ -3947,16 +3482,4 @@
     </a:ext>
   </a:extLst>
 </a:theme>
-</file>
-
-<file path=customXml/item1.xml><?xml version="1.0" encoding="utf-8"?>
-<b:Sources xmlns:b="http://schemas.openxmlformats.org/officeDocument/2006/bibliography" xmlns="http://schemas.openxmlformats.org/officeDocument/2006/bibliography" SelectedStyle="\APASixthEditionOfficeOnline.xsl" StyleName="APA" Version="6"/>
-</file>
-
-<file path=customXml/itemProps1.xml><?xml version="1.0" encoding="utf-8"?>
-<ds:datastoreItem xmlns:ds="http://schemas.openxmlformats.org/officeDocument/2006/customXml" ds:itemID="{52078B64-1C0F-472F-A3CB-83222C931BE8}">
-  <ds:schemaRefs>
-    <ds:schemaRef ds:uri="http://schemas.openxmlformats.org/officeDocument/2006/bibliography"/>
-  </ds:schemaRefs>
-</ds:datastoreItem>
 </file>
</xml_diff>